<commit_message>
add links to slides
</commit_message>
<xml_diff>
--- a/Fall_2020/Session2_Project_workflow/OSSSG second session - Project Workflow.docx
+++ b/Fall_2020/Session2_Project_workflow/OSSSG second session - Project Workflow.docx
@@ -59,13 +59,7 @@
         <w:t>Date:</w:t>
       </w:r>
       <w:r>
-        <w:t xml:space="preserve"> October </w:t>
-      </w:r>
-      <w:r>
-        <w:t>23</w:t>
-      </w:r>
-      <w:r>
-        <w:t>, 2020</w:t>
+        <w:t xml:space="preserve"> October 23, 2020</w:t>
       </w:r>
     </w:p>
     <w:p>
@@ -89,29 +83,26 @@
         <w:t>Presenter:</w:t>
       </w:r>
       <w:r>
+        <w:t xml:space="preserve"> Elizabeth Morin-Lessard</w:t>
+      </w:r>
+    </w:p>
+    <w:p/>
+    <w:p>
+      <w:r>
+        <w:rPr>
+          <w:b/>
+          <w:bCs/>
+        </w:rPr>
+        <w:t>Session description:</w:t>
+      </w:r>
+      <w:r>
+        <w:rPr>
+          <w:b/>
+          <w:bCs/>
+        </w:rPr>
         <w:t xml:space="preserve"> </w:t>
       </w:r>
       <w:r>
-        <w:t>Elizabeth Morin-Lessard</w:t>
-      </w:r>
-    </w:p>
-    <w:p/>
-    <w:p>
-      <w:r>
-        <w:rPr>
-          <w:b/>
-          <w:bCs/>
-        </w:rPr>
-        <w:t>Session description:</w:t>
-      </w:r>
-      <w:r>
-        <w:rPr>
-          <w:b/>
-          <w:bCs/>
-        </w:rPr>
-        <w:t xml:space="preserve"> </w:t>
-      </w:r>
-      <w:r>
         <w:t>What is project workflow and how can it support open science? Project workflow refers to how your research project is organized. This encompasses everything from your file management system, naming conventions for your project documents, version control to ensure you can always find the most current (and previous) versions of a document, and how you organize access to and sharing of project documents. In our second session we'll be joined by Dr. Elizabeth Morin-Lessard who will share her experiences using project workflow to support open sharing of her research. We'll discuss how you might implement different aspects of project workflow into your own research and share resources to help you learn more about project workflow. Join us to discuss how you can adopt project workflow practices in your own research!</w:t>
       </w:r>
     </w:p>
@@ -124,42 +115,31 @@
       </w:pPr>
     </w:p>
     <w:p>
-      <w:pPr>
-        <w:rPr>
-          <w:b/>
-          <w:bCs/>
-        </w:rPr>
-      </w:pPr>
-      <w:r>
-        <w:rPr>
-          <w:b/>
-          <w:bCs/>
-        </w:rPr>
-        <w:t>Link to video recording of presentati</w:t>
-      </w:r>
-      <w:r>
-        <w:rPr>
-          <w:b/>
-          <w:bCs/>
-        </w:rPr>
-        <w:t xml:space="preserve">on: </w:t>
-      </w:r>
-    </w:p>
-    <w:p>
-      <w:pPr>
-        <w:rPr>
-          <w:b/>
-          <w:bCs/>
-        </w:rPr>
-      </w:pPr>
-    </w:p>
-    <w:p>
-      <w:pPr>
-        <w:rPr>
-          <w:b/>
-          <w:bCs/>
-        </w:rPr>
-      </w:pPr>
+      <w:r>
+        <w:rPr>
+          <w:b/>
+          <w:bCs/>
+        </w:rPr>
+        <w:t xml:space="preserve">Link to video recording of presentation: </w:t>
+      </w:r>
+      <w:hyperlink r:id="rId5" w:history="1">
+        <w:r>
+          <w:rPr>
+            <w:rStyle w:val="Hyperlink"/>
+          </w:rPr>
+          <w:t>https://www.youtube.com/watch?v=Ff0qrAJvfis&amp;list=PLJW2YCJaaePab4dJH4W0ItGm3JudPTfoc&amp;index=2</w:t>
+        </w:r>
+      </w:hyperlink>
+    </w:p>
+    <w:p>
+      <w:pPr>
+        <w:rPr>
+          <w:b/>
+          <w:bCs/>
+        </w:rPr>
+      </w:pPr>
+    </w:p>
+    <w:p>
       <w:r>
         <w:rPr>
           <w:b/>
@@ -167,7 +147,15 @@
         </w:rPr>
         <w:t xml:space="preserve">Link to slides: </w:t>
       </w:r>
-      <w:hyperlink r:id="rId5" w:history="1"/>
+      <w:hyperlink r:id="rId6" w:history="1">
+        <w:r>
+          <w:rPr>
+            <w:rStyle w:val="Hyperlink"/>
+          </w:rPr>
+          <w:t>https://osf.io/kasz2/</w:t>
+        </w:r>
+      </w:hyperlink>
+      <w:hyperlink r:id="rId7" w:history="1"/>
     </w:p>
     <w:p>
       <w:pPr>
@@ -309,8 +297,6 @@
           <w:bCs/>
         </w:rPr>
       </w:pPr>
-      <w:bookmarkStart w:id="0" w:name="_GoBack"/>
-      <w:bookmarkEnd w:id="0"/>
     </w:p>
     <w:p>
       <w:pPr>
@@ -342,7 +328,7 @@
       <w:r>
         <w:t xml:space="preserve">Keynote presentation from the Bullied into Bad Science campaign: </w:t>
       </w:r>
-      <w:hyperlink r:id="rId6" w:history="1">
+      <w:hyperlink r:id="rId8" w:history="1">
         <w:r>
           <w:rPr>
             <w:rStyle w:val="Hyperlink"/>
@@ -362,9 +348,10 @@
         </w:numPr>
       </w:pPr>
       <w:r>
+        <w:lastRenderedPageBreak/>
         <w:t xml:space="preserve">Webinar on how to manage research workflow on Open Science Framework: </w:t>
       </w:r>
-      <w:hyperlink r:id="rId7" w:history="1">
+      <w:hyperlink r:id="rId9" w:history="1">
         <w:r>
           <w:rPr>
             <w:rStyle w:val="Hyperlink"/>
@@ -393,10 +380,9 @@
         <w:rPr>
           <w:lang w:val="en-US"/>
         </w:rPr>
-        <w:lastRenderedPageBreak/>
         <w:t xml:space="preserve">How to define a workflow process: </w:t>
       </w:r>
-      <w:hyperlink r:id="rId8" w:history="1">
+      <w:hyperlink r:id="rId10" w:history="1">
         <w:r>
           <w:rPr>
             <w:rStyle w:val="Hyperlink"/>
@@ -405,7 +391,7 @@
           <w:t>https://</w:t>
         </w:r>
       </w:hyperlink>
-      <w:hyperlink r:id="rId9" w:history="1">
+      <w:hyperlink r:id="rId11" w:history="1">
         <w:r>
           <w:rPr>
             <w:rStyle w:val="Hyperlink"/>
@@ -414,7 +400,7 @@
           <w:t>www.youtube.com</w:t>
         </w:r>
       </w:hyperlink>
-      <w:hyperlink r:id="rId10" w:history="1">
+      <w:hyperlink r:id="rId12" w:history="1">
         <w:r>
           <w:rPr>
             <w:rStyle w:val="Hyperlink"/>
@@ -423,7 +409,7 @@
           <w:t>/</w:t>
         </w:r>
       </w:hyperlink>
-      <w:hyperlink r:id="rId11" w:history="1">
+      <w:hyperlink r:id="rId13" w:history="1">
         <w:r>
           <w:rPr>
             <w:rStyle w:val="Hyperlink"/>
@@ -432,7 +418,7 @@
           <w:t>watch?v</w:t>
         </w:r>
       </w:hyperlink>
-      <w:hyperlink r:id="rId12" w:history="1">
+      <w:hyperlink r:id="rId14" w:history="1">
         <w:r>
           <w:rPr>
             <w:rStyle w:val="Hyperlink"/>
@@ -452,7 +438,7 @@
       <w:r>
         <w:t xml:space="preserve">Professional Guides: Workflow Strategies (by GitHub): </w:t>
       </w:r>
-      <w:hyperlink r:id="rId13" w:history="1">
+      <w:hyperlink r:id="rId15" w:history="1">
         <w:r>
           <w:rPr>
             <w:rStyle w:val="Hyperlink"/>
@@ -475,7 +461,7 @@
         </w:rPr>
         <w:t xml:space="preserve">Practical tips for data sharing: </w:t>
       </w:r>
-      <w:hyperlink r:id="rId14" w:history="1">
+      <w:hyperlink r:id="rId16" w:history="1">
         <w:r>
           <w:rPr>
             <w:rStyle w:val="Hyperlink"/>
@@ -498,7 +484,7 @@
           <w:numId w:val="1"/>
         </w:numPr>
       </w:pPr>
-      <w:hyperlink r:id="rId15" w:history="1">
+      <w:hyperlink r:id="rId17" w:history="1">
         <w:r>
           <w:rPr>
             <w:rStyle w:val="Hyperlink"/>
@@ -515,7 +501,7 @@
           <w:numId w:val="1"/>
         </w:numPr>
       </w:pPr>
-      <w:hyperlink r:id="rId16" w:history="1">
+      <w:hyperlink r:id="rId18" w:history="1">
         <w:r>
           <w:rPr>
             <w:rStyle w:val="Hyperlink"/>
@@ -531,7 +517,7 @@
           <w:numId w:val="1"/>
         </w:numPr>
       </w:pPr>
-      <w:hyperlink r:id="rId17" w:history="1">
+      <w:hyperlink r:id="rId19" w:history="1">
         <w:r>
           <w:rPr>
             <w:rStyle w:val="Hyperlink"/>
@@ -547,7 +533,7 @@
           <w:numId w:val="1"/>
         </w:numPr>
       </w:pPr>
-      <w:hyperlink r:id="rId18" w:history="1">
+      <w:hyperlink r:id="rId20" w:history="1">
         <w:r>
           <w:rPr>
             <w:rStyle w:val="Hyperlink"/>
@@ -566,7 +552,7 @@
           <w:numId w:val="1"/>
         </w:numPr>
       </w:pPr>
-      <w:hyperlink r:id="rId19" w:history="1">
+      <w:hyperlink r:id="rId21" w:history="1">
         <w:r>
           <w:rPr>
             <w:rStyle w:val="Hyperlink"/>
@@ -583,7 +569,7 @@
           <w:numId w:val="1"/>
         </w:numPr>
       </w:pPr>
-      <w:hyperlink r:id="rId20" w:history="1">
+      <w:hyperlink r:id="rId22" w:history="1">
         <w:r>
           <w:rPr>
             <w:rStyle w:val="Hyperlink"/>
@@ -1315,6 +1301,7 @@
     <w:lsdException w:name="HTML Sample" w:semiHidden="1" w:unhideWhenUsed="1"/>
     <w:lsdException w:name="HTML Typewriter" w:semiHidden="1" w:unhideWhenUsed="1"/>
     <w:lsdException w:name="HTML Variable" w:semiHidden="1" w:unhideWhenUsed="1"/>
+    <w:lsdException w:name="Normal Table" w:semiHidden="1" w:unhideWhenUsed="1"/>
     <w:lsdException w:name="annotation subject" w:semiHidden="1" w:unhideWhenUsed="1"/>
     <w:lsdException w:name="No List" w:semiHidden="1" w:unhideWhenUsed="1"/>
     <w:lsdException w:name="Outline List 1" w:semiHidden="1" w:unhideWhenUsed="1"/>
@@ -1361,8 +1348,10 @@
     <w:lsdException w:name="Table Subtle 2" w:semiHidden="1" w:unhideWhenUsed="1"/>
     <w:lsdException w:name="Table Web 1" w:semiHidden="1" w:unhideWhenUsed="1"/>
     <w:lsdException w:name="Table Web 2" w:semiHidden="1" w:unhideWhenUsed="1"/>
+    <w:lsdException w:name="Table Web 3" w:semiHidden="1" w:unhideWhenUsed="1"/>
     <w:lsdException w:name="Balloon Text" w:semiHidden="1" w:unhideWhenUsed="1"/>
     <w:lsdException w:name="Table Grid" w:uiPriority="39"/>
+    <w:lsdException w:name="Table Theme" w:semiHidden="1" w:unhideWhenUsed="1"/>
     <w:lsdException w:name="Placeholder Text" w:semiHidden="1"/>
     <w:lsdException w:name="No Spacing" w:uiPriority="1" w:qFormat="1"/>
     <w:lsdException w:name="Light Shading" w:uiPriority="60"/>
@@ -1592,6 +1581,7 @@
   <w:style w:type="character" w:default="1" w:styleId="DefaultParagraphFont">
     <w:name w:val="Default Paragraph Font"/>
     <w:uiPriority w:val="1"/>
+    <w:semiHidden/>
     <w:unhideWhenUsed/>
   </w:style>
   <w:style w:type="table" w:default="1" w:styleId="TableNormal">

</xml_diff>